<commit_message>
03/11/2018 MAMATHA CHICK IN
</commit_message>
<xml_diff>
--- a/customer _details/GANGAMMA/SEP/TUMKUR/BABU/PURCHASE DETAILS.docx
+++ b/customer _details/GANGAMMA/SEP/TUMKUR/BABU/PURCHASE DETAILS.docx
@@ -534,13 +534,7 @@
         <w:rPr>
           <w:rFonts w:ascii="Courier New" w:hAnsi="Courier New" w:cs="Courier New"/>
         </w:rPr>
-        <w:t>THU Nov 01</w:t>
-      </w:r>
-      <w:r>
-        <w:rPr>
-          <w:rFonts w:ascii="Courier New" w:hAnsi="Courier New" w:cs="Courier New"/>
-        </w:rPr>
-        <w:t xml:space="preserve"> 14:50:21 IST 2018</w:t>
+        <w:t>THU Nov 01 14:50:21 IST 2018</w:t>
       </w:r>
     </w:p>
     <w:p>
@@ -861,6 +855,209 @@
         <w:tab/>
         <w:t>- 845.0</w:t>
       </w:r>
+    </w:p>
+    <w:p>
+      <w:pPr>
+        <w:pStyle w:val="PlainText"/>
+        <w:rPr>
+          <w:rFonts w:ascii="Courier New" w:hAnsi="Courier New" w:cs="Courier New"/>
+          <w:b/>
+        </w:rPr>
+      </w:pPr>
+    </w:p>
+    <w:p>
+      <w:pPr>
+        <w:pStyle w:val="PlainText"/>
+        <w:rPr>
+          <w:rFonts w:ascii="Courier New" w:hAnsi="Courier New" w:cs="Courier New"/>
+        </w:rPr>
+      </w:pPr>
+      <w:r>
+        <w:rPr>
+          <w:rFonts w:ascii="Courier New" w:hAnsi="Courier New" w:cs="Courier New"/>
+        </w:rPr>
+        <w:t>FRI Nov 02</w:t>
+      </w:r>
+      <w:r>
+        <w:rPr>
+          <w:rFonts w:ascii="Courier New" w:hAnsi="Courier New" w:cs="Courier New"/>
+        </w:rPr>
+        <w:t xml:space="preserve"> 13:06:03 IST 2018</w:t>
+      </w:r>
+    </w:p>
+    <w:p>
+      <w:pPr>
+        <w:pStyle w:val="PlainText"/>
+        <w:rPr>
+          <w:rFonts w:ascii="Courier New" w:hAnsi="Courier New" w:cs="Courier New"/>
+        </w:rPr>
+      </w:pPr>
+      <w:r>
+        <w:rPr>
+          <w:rFonts w:ascii="Courier New" w:hAnsi="Courier New" w:cs="Courier New"/>
+        </w:rPr>
+        <w:t>Person Name</w:t>
+      </w:r>
+      <w:r>
+        <w:rPr>
+          <w:rFonts w:ascii="Courier New" w:hAnsi="Courier New" w:cs="Courier New"/>
+        </w:rPr>
+        <w:tab/>
+      </w:r>
+      <w:r>
+        <w:rPr>
+          <w:rFonts w:ascii="Courier New" w:hAnsi="Courier New" w:cs="Courier New"/>
+        </w:rPr>
+        <w:tab/>
+      </w:r>
+      <w:r>
+        <w:rPr>
+          <w:rFonts w:ascii="Courier New" w:hAnsi="Courier New" w:cs="Courier New"/>
+        </w:rPr>
+        <w:tab/>
+      </w:r>
+      <w:r>
+        <w:rPr>
+          <w:rFonts w:ascii="Courier New" w:hAnsi="Courier New" w:cs="Courier New"/>
+        </w:rPr>
+        <w:tab/>
+        <w:t>- BABU</w:t>
+      </w:r>
+    </w:p>
+    <w:p>
+      <w:pPr>
+        <w:pStyle w:val="PlainText"/>
+        <w:rPr>
+          <w:rFonts w:ascii="Courier New" w:hAnsi="Courier New" w:cs="Courier New"/>
+        </w:rPr>
+      </w:pPr>
+      <w:r>
+        <w:rPr>
+          <w:rFonts w:ascii="Courier New" w:hAnsi="Courier New" w:cs="Courier New"/>
+        </w:rPr>
+        <w:t>---------------------------------------------------------------</w:t>
+      </w:r>
+    </w:p>
+    <w:p>
+      <w:pPr>
+        <w:pStyle w:val="PlainText"/>
+        <w:rPr>
+          <w:rFonts w:ascii="Courier New" w:hAnsi="Courier New" w:cs="Courier New"/>
+        </w:rPr>
+      </w:pPr>
+      <w:r>
+        <w:rPr>
+          <w:rFonts w:ascii="Courier New" w:hAnsi="Courier New" w:cs="Courier New"/>
+        </w:rPr>
+        <w:t>Item Name</w:t>
+      </w:r>
+      <w:r>
+        <w:rPr>
+          <w:rFonts w:ascii="Courier New" w:hAnsi="Courier New" w:cs="Courier New"/>
+        </w:rPr>
+        <w:tab/>
+      </w:r>
+      <w:r>
+        <w:rPr>
+          <w:rFonts w:ascii="Courier New" w:hAnsi="Courier New" w:cs="Courier New"/>
+        </w:rPr>
+        <w:tab/>
+      </w:r>
+      <w:r>
+        <w:rPr>
+          <w:rFonts w:ascii="Courier New" w:hAnsi="Courier New" w:cs="Courier New"/>
+        </w:rPr>
+        <w:tab/>
+      </w:r>
+      <w:r>
+        <w:rPr>
+          <w:rFonts w:ascii="Courier New" w:hAnsi="Courier New" w:cs="Courier New"/>
+        </w:rPr>
+        <w:tab/>
+        <w:t>- BEET</w:t>
+      </w:r>
+    </w:p>
+    <w:p>
+      <w:pPr>
+        <w:pStyle w:val="PlainText"/>
+        <w:rPr>
+          <w:rFonts w:ascii="Courier New" w:hAnsi="Courier New" w:cs="Courier New"/>
+          <w:color w:val="FF0000"/>
+        </w:rPr>
+      </w:pPr>
+      <w:r>
+        <w:rPr>
+          <w:rFonts w:ascii="Courier New" w:hAnsi="Courier New" w:cs="Courier New"/>
+          <w:color w:val="FF0000"/>
+        </w:rPr>
+        <w:t>Amount Received</w:t>
+      </w:r>
+      <w:r>
+        <w:rPr>
+          <w:rFonts w:ascii="Courier New" w:hAnsi="Courier New" w:cs="Courier New"/>
+          <w:color w:val="FF0000"/>
+        </w:rPr>
+        <w:tab/>
+      </w:r>
+      <w:r>
+        <w:rPr>
+          <w:rFonts w:ascii="Courier New" w:hAnsi="Courier New" w:cs="Courier New"/>
+          <w:color w:val="FF0000"/>
+        </w:rPr>
+        <w:tab/>
+      </w:r>
+      <w:r>
+        <w:rPr>
+          <w:rFonts w:ascii="Courier New" w:hAnsi="Courier New" w:cs="Courier New"/>
+          <w:color w:val="FF0000"/>
+        </w:rPr>
+        <w:tab/>
+        <w:t>- 845</w:t>
+      </w:r>
+    </w:p>
+    <w:p>
+      <w:pPr>
+        <w:pStyle w:val="PlainText"/>
+        <w:rPr>
+          <w:rFonts w:ascii="Courier New" w:hAnsi="Courier New" w:cs="Courier New"/>
+        </w:rPr>
+      </w:pPr>
+      <w:r>
+        <w:rPr>
+          <w:rFonts w:ascii="Courier New" w:hAnsi="Courier New" w:cs="Courier New"/>
+        </w:rPr>
+        <w:t>Amount Received mode</w:t>
+      </w:r>
+      <w:r>
+        <w:rPr>
+          <w:rFonts w:ascii="Courier New" w:hAnsi="Courier New" w:cs="Courier New"/>
+        </w:rPr>
+        <w:tab/>
+      </w:r>
+      <w:r>
+        <w:rPr>
+          <w:rFonts w:ascii="Courier New" w:hAnsi="Courier New" w:cs="Courier New"/>
+        </w:rPr>
+        <w:tab/>
+        <w:t>- CASH AND CLEARD</w:t>
+      </w:r>
+    </w:p>
+    <w:p>
+      <w:pPr>
+        <w:pStyle w:val="PlainText"/>
+        <w:rPr>
+          <w:rFonts w:ascii="Courier New" w:hAnsi="Courier New" w:cs="Courier New"/>
+        </w:rPr>
+      </w:pPr>
+    </w:p>
+    <w:p>
+      <w:pPr>
+        <w:pStyle w:val="PlainText"/>
+        <w:rPr>
+          <w:rFonts w:ascii="Courier New" w:hAnsi="Courier New" w:cs="Courier New"/>
+          <w:b/>
+        </w:rPr>
+      </w:pPr>
     </w:p>
     <w:p>
       <w:pPr>

</xml_diff>

<commit_message>
11/11/2018 MAMATHA CHICK IN
</commit_message>
<xml_diff>
--- a/customer _details/GANGAMMA/SEP/TUMKUR/BABU/PURCHASE DETAILS.docx
+++ b/customer _details/GANGAMMA/SEP/TUMKUR/BABU/PURCHASE DETAILS.docx
@@ -876,13 +876,7 @@
         <w:rPr>
           <w:rFonts w:ascii="Courier New" w:hAnsi="Courier New" w:cs="Courier New"/>
         </w:rPr>
-        <w:t>FRI Nov 02</w:t>
-      </w:r>
-      <w:r>
-        <w:rPr>
-          <w:rFonts w:ascii="Courier New" w:hAnsi="Courier New" w:cs="Courier New"/>
-        </w:rPr>
-        <w:t xml:space="preserve"> 13:06:03 IST 2018</w:t>
+        <w:t>FRI Nov 02 13:06:03 IST 2018</w:t>
       </w:r>
     </w:p>
     <w:p>
@@ -1041,6 +1035,369 @@
         <w:tab/>
         <w:t>- CASH AND CLEARD</w:t>
       </w:r>
+    </w:p>
+    <w:p>
+      <w:pPr>
+        <w:pStyle w:val="PlainText"/>
+        <w:rPr>
+          <w:rFonts w:ascii="Courier New" w:hAnsi="Courier New" w:cs="Courier New"/>
+        </w:rPr>
+      </w:pPr>
+    </w:p>
+    <w:p>
+      <w:pPr>
+        <w:pStyle w:val="PlainText"/>
+        <w:rPr>
+          <w:rFonts w:ascii="Courier New" w:hAnsi="Courier New" w:cs="Courier New"/>
+        </w:rPr>
+      </w:pPr>
+      <w:r>
+        <w:rPr>
+          <w:rFonts w:ascii="Courier New" w:hAnsi="Courier New" w:cs="Courier New"/>
+        </w:rPr>
+        <w:t>SAT Nov 10</w:t>
+      </w:r>
+      <w:r>
+        <w:rPr>
+          <w:rFonts w:ascii="Courier New" w:hAnsi="Courier New" w:cs="Courier New"/>
+        </w:rPr>
+        <w:t xml:space="preserve"> 12:10:23 IST 2018</w:t>
+      </w:r>
+    </w:p>
+    <w:p>
+      <w:pPr>
+        <w:pStyle w:val="PlainText"/>
+        <w:rPr>
+          <w:rFonts w:ascii="Courier New" w:hAnsi="Courier New" w:cs="Courier New"/>
+        </w:rPr>
+      </w:pPr>
+      <w:r>
+        <w:rPr>
+          <w:rFonts w:ascii="Courier New" w:hAnsi="Courier New" w:cs="Courier New"/>
+        </w:rPr>
+        <w:t>Person Name</w:t>
+      </w:r>
+      <w:r>
+        <w:rPr>
+          <w:rFonts w:ascii="Courier New" w:hAnsi="Courier New" w:cs="Courier New"/>
+        </w:rPr>
+        <w:tab/>
+      </w:r>
+      <w:r>
+        <w:rPr>
+          <w:rFonts w:ascii="Courier New" w:hAnsi="Courier New" w:cs="Courier New"/>
+        </w:rPr>
+        <w:tab/>
+      </w:r>
+      <w:r>
+        <w:rPr>
+          <w:rFonts w:ascii="Courier New" w:hAnsi="Courier New" w:cs="Courier New"/>
+        </w:rPr>
+        <w:tab/>
+      </w:r>
+      <w:r>
+        <w:rPr>
+          <w:rFonts w:ascii="Courier New" w:hAnsi="Courier New" w:cs="Courier New"/>
+        </w:rPr>
+        <w:tab/>
+        <w:t>- BABU</w:t>
+      </w:r>
+    </w:p>
+    <w:p>
+      <w:pPr>
+        <w:pStyle w:val="PlainText"/>
+        <w:rPr>
+          <w:rFonts w:ascii="Courier New" w:hAnsi="Courier New" w:cs="Courier New"/>
+        </w:rPr>
+      </w:pPr>
+      <w:r>
+        <w:rPr>
+          <w:rFonts w:ascii="Courier New" w:hAnsi="Courier New" w:cs="Courier New"/>
+        </w:rPr>
+        <w:t>Bill number</w:t>
+      </w:r>
+      <w:r>
+        <w:rPr>
+          <w:rFonts w:ascii="Courier New" w:hAnsi="Courier New" w:cs="Courier New"/>
+        </w:rPr>
+        <w:tab/>
+      </w:r>
+      <w:r>
+        <w:rPr>
+          <w:rFonts w:ascii="Courier New" w:hAnsi="Courier New" w:cs="Courier New"/>
+        </w:rPr>
+        <w:tab/>
+      </w:r>
+      <w:r>
+        <w:rPr>
+          <w:rFonts w:ascii="Courier New" w:hAnsi="Courier New" w:cs="Courier New"/>
+        </w:rPr>
+        <w:tab/>
+      </w:r>
+      <w:r>
+        <w:rPr>
+          <w:rFonts w:ascii="Courier New" w:hAnsi="Courier New" w:cs="Courier New"/>
+        </w:rPr>
+        <w:tab/>
+        <w:t>- 8869</w:t>
+      </w:r>
+    </w:p>
+    <w:p>
+      <w:pPr>
+        <w:pStyle w:val="PlainText"/>
+        <w:rPr>
+          <w:rFonts w:ascii="Courier New" w:hAnsi="Courier New" w:cs="Courier New"/>
+        </w:rPr>
+      </w:pPr>
+      <w:r>
+        <w:rPr>
+          <w:rFonts w:ascii="Courier New" w:hAnsi="Courier New" w:cs="Courier New"/>
+        </w:rPr>
+        <w:t>---------------------------------------------------------------</w:t>
+      </w:r>
+    </w:p>
+    <w:p>
+      <w:pPr>
+        <w:pStyle w:val="PlainText"/>
+        <w:rPr>
+          <w:rFonts w:ascii="Courier New" w:hAnsi="Courier New" w:cs="Courier New"/>
+        </w:rPr>
+      </w:pPr>
+      <w:r>
+        <w:rPr>
+          <w:rFonts w:ascii="Courier New" w:hAnsi="Courier New" w:cs="Courier New"/>
+        </w:rPr>
+        <w:t>Item Name</w:t>
+      </w:r>
+      <w:r>
+        <w:rPr>
+          <w:rFonts w:ascii="Courier New" w:hAnsi="Courier New" w:cs="Courier New"/>
+        </w:rPr>
+        <w:tab/>
+      </w:r>
+      <w:r>
+        <w:rPr>
+          <w:rFonts w:ascii="Courier New" w:hAnsi="Courier New" w:cs="Courier New"/>
+        </w:rPr>
+        <w:tab/>
+      </w:r>
+      <w:r>
+        <w:rPr>
+          <w:rFonts w:ascii="Courier New" w:hAnsi="Courier New" w:cs="Courier New"/>
+        </w:rPr>
+        <w:tab/>
+      </w:r>
+      <w:r>
+        <w:rPr>
+          <w:rFonts w:ascii="Courier New" w:hAnsi="Courier New" w:cs="Courier New"/>
+        </w:rPr>
+        <w:tab/>
+        <w:t>- CHOWCHOW</w:t>
+      </w:r>
+    </w:p>
+    <w:p>
+      <w:pPr>
+        <w:pStyle w:val="PlainText"/>
+        <w:rPr>
+          <w:rFonts w:ascii="Courier New" w:hAnsi="Courier New" w:cs="Courier New"/>
+        </w:rPr>
+      </w:pPr>
+      <w:r>
+        <w:rPr>
+          <w:rFonts w:ascii="Courier New" w:hAnsi="Courier New" w:cs="Courier New"/>
+        </w:rPr>
+        <w:t>Number of Pockets</w:t>
+      </w:r>
+      <w:r>
+        <w:rPr>
+          <w:rFonts w:ascii="Courier New" w:hAnsi="Courier New" w:cs="Courier New"/>
+        </w:rPr>
+        <w:tab/>
+      </w:r>
+      <w:r>
+        <w:rPr>
+          <w:rFonts w:ascii="Courier New" w:hAnsi="Courier New" w:cs="Courier New"/>
+        </w:rPr>
+        <w:tab/>
+      </w:r>
+      <w:r>
+        <w:rPr>
+          <w:rFonts w:ascii="Courier New" w:hAnsi="Courier New" w:cs="Courier New"/>
+        </w:rPr>
+        <w:tab/>
+        <w:t>- 1</w:t>
+      </w:r>
+    </w:p>
+    <w:p>
+      <w:pPr>
+        <w:pStyle w:val="PlainText"/>
+        <w:rPr>
+          <w:rFonts w:ascii="Courier New" w:hAnsi="Courier New" w:cs="Courier New"/>
+        </w:rPr>
+      </w:pPr>
+      <w:r>
+        <w:rPr>
+          <w:rFonts w:ascii="Courier New" w:hAnsi="Courier New" w:cs="Courier New"/>
+        </w:rPr>
+        <w:t>Number of KGs</w:t>
+      </w:r>
+      <w:r>
+        <w:rPr>
+          <w:rFonts w:ascii="Courier New" w:hAnsi="Courier New" w:cs="Courier New"/>
+        </w:rPr>
+        <w:tab/>
+      </w:r>
+      <w:r>
+        <w:rPr>
+          <w:rFonts w:ascii="Courier New" w:hAnsi="Courier New" w:cs="Courier New"/>
+        </w:rPr>
+        <w:tab/>
+      </w:r>
+      <w:r>
+        <w:rPr>
+          <w:rFonts w:ascii="Courier New" w:hAnsi="Courier New" w:cs="Courier New"/>
+        </w:rPr>
+        <w:tab/>
+        <w:t>- 67</w:t>
+      </w:r>
+    </w:p>
+    <w:p>
+      <w:pPr>
+        <w:pStyle w:val="PlainText"/>
+        <w:rPr>
+          <w:rFonts w:ascii="Courier New" w:hAnsi="Courier New" w:cs="Courier New"/>
+        </w:rPr>
+      </w:pPr>
+      <w:r>
+        <w:rPr>
+          <w:rFonts w:ascii="Courier New" w:hAnsi="Courier New" w:cs="Courier New"/>
+        </w:rPr>
+        <w:t>Rate</w:t>
+      </w:r>
+      <w:r>
+        <w:rPr>
+          <w:rFonts w:ascii="Courier New" w:hAnsi="Courier New" w:cs="Courier New"/>
+        </w:rPr>
+        <w:tab/>
+      </w:r>
+      <w:r>
+        <w:rPr>
+          <w:rFonts w:ascii="Courier New" w:hAnsi="Courier New" w:cs="Courier New"/>
+        </w:rPr>
+        <w:tab/>
+      </w:r>
+      <w:r>
+        <w:rPr>
+          <w:rFonts w:ascii="Courier New" w:hAnsi="Courier New" w:cs="Courier New"/>
+        </w:rPr>
+        <w:tab/>
+      </w:r>
+      <w:r>
+        <w:rPr>
+          <w:rFonts w:ascii="Courier New" w:hAnsi="Courier New" w:cs="Courier New"/>
+        </w:rPr>
+        <w:tab/>
+      </w:r>
+      <w:r>
+        <w:rPr>
+          <w:rFonts w:ascii="Courier New" w:hAnsi="Courier New" w:cs="Courier New"/>
+        </w:rPr>
+        <w:tab/>
+        <w:t>- 10</w:t>
+      </w:r>
+    </w:p>
+    <w:p>
+      <w:pPr>
+        <w:pStyle w:val="PlainText"/>
+        <w:rPr>
+          <w:rFonts w:ascii="Courier New" w:hAnsi="Courier New" w:cs="Courier New"/>
+        </w:rPr>
+      </w:pPr>
+      <w:r>
+        <w:rPr>
+          <w:rFonts w:ascii="Courier New" w:hAnsi="Courier New" w:cs="Courier New"/>
+        </w:rPr>
+        <w:t>Total Price</w:t>
+      </w:r>
+      <w:r>
+        <w:rPr>
+          <w:rFonts w:ascii="Courier New" w:hAnsi="Courier New" w:cs="Courier New"/>
+        </w:rPr>
+        <w:tab/>
+      </w:r>
+      <w:r>
+        <w:rPr>
+          <w:rFonts w:ascii="Courier New" w:hAnsi="Courier New" w:cs="Courier New"/>
+        </w:rPr>
+        <w:tab/>
+      </w:r>
+      <w:r>
+        <w:rPr>
+          <w:rFonts w:ascii="Courier New" w:hAnsi="Courier New" w:cs="Courier New"/>
+        </w:rPr>
+        <w:tab/>
+      </w:r>
+      <w:r>
+        <w:rPr>
+          <w:rFonts w:ascii="Courier New" w:hAnsi="Courier New" w:cs="Courier New"/>
+        </w:rPr>
+        <w:tab/>
+        <w:t>- 670.0</w:t>
+      </w:r>
+    </w:p>
+    <w:p>
+      <w:pPr>
+        <w:pStyle w:val="PlainText"/>
+        <w:rPr>
+          <w:rFonts w:ascii="Courier New" w:hAnsi="Courier New" w:cs="Courier New"/>
+          <w:b/>
+        </w:rPr>
+      </w:pPr>
+      <w:r>
+        <w:rPr>
+          <w:rFonts w:ascii="Courier New" w:hAnsi="Courier New" w:cs="Courier New"/>
+          <w:b/>
+        </w:rPr>
+        <w:t>Amount balance</w:t>
+      </w:r>
+      <w:r>
+        <w:rPr>
+          <w:rFonts w:ascii="Courier New" w:hAnsi="Courier New" w:cs="Courier New"/>
+          <w:b/>
+        </w:rPr>
+        <w:tab/>
+      </w:r>
+      <w:r>
+        <w:rPr>
+          <w:rFonts w:ascii="Courier New" w:hAnsi="Courier New" w:cs="Courier New"/>
+          <w:b/>
+        </w:rPr>
+        <w:tab/>
+      </w:r>
+      <w:r>
+        <w:rPr>
+          <w:rFonts w:ascii="Courier New" w:hAnsi="Courier New" w:cs="Courier New"/>
+          <w:b/>
+        </w:rPr>
+        <w:tab/>
+        <w:t>- 670.0</w:t>
+      </w:r>
+    </w:p>
+    <w:p>
+      <w:pPr>
+        <w:pStyle w:val="PlainText"/>
+        <w:rPr>
+          <w:rFonts w:ascii="Courier New" w:hAnsi="Courier New" w:cs="Courier New"/>
+        </w:rPr>
+      </w:pPr>
+    </w:p>
+    <w:p>
+      <w:pPr>
+        <w:pStyle w:val="PlainText"/>
+        <w:rPr>
+          <w:rFonts w:ascii="Courier New" w:hAnsi="Courier New" w:cs="Courier New"/>
+        </w:rPr>
+      </w:pPr>
     </w:p>
     <w:p>
       <w:pPr>

</xml_diff>

<commit_message>
16/11/2018 MAMATHA CHICK IN
</commit_message>
<xml_diff>
--- a/customer _details/GANGAMMA/SEP/TUMKUR/BABU/PURCHASE DETAILS.docx
+++ b/customer _details/GANGAMMA/SEP/TUMKUR/BABU/PURCHASE DETAILS.docx
@@ -1055,13 +1055,7 @@
         <w:rPr>
           <w:rFonts w:ascii="Courier New" w:hAnsi="Courier New" w:cs="Courier New"/>
         </w:rPr>
-        <w:t>SAT Nov 10</w:t>
-      </w:r>
-      <w:r>
-        <w:rPr>
-          <w:rFonts w:ascii="Courier New" w:hAnsi="Courier New" w:cs="Courier New"/>
-        </w:rPr>
-        <w:t xml:space="preserve"> 12:10:23 IST 2018</w:t>
+        <w:t>SAT Nov 10 12:10:23 IST 2018</w:t>
       </w:r>
     </w:p>
     <w:p>
@@ -1382,6 +1376,209 @@
         <w:tab/>
         <w:t>- 670.0</w:t>
       </w:r>
+    </w:p>
+    <w:p>
+      <w:pPr>
+        <w:pStyle w:val="PlainText"/>
+        <w:rPr>
+          <w:rFonts w:ascii="Courier New" w:hAnsi="Courier New" w:cs="Courier New"/>
+          <w:b/>
+        </w:rPr>
+      </w:pPr>
+    </w:p>
+    <w:p>
+      <w:pPr>
+        <w:pStyle w:val="PlainText"/>
+        <w:rPr>
+          <w:rFonts w:ascii="Courier New" w:hAnsi="Courier New" w:cs="Courier New"/>
+        </w:rPr>
+      </w:pPr>
+      <w:r>
+        <w:rPr>
+          <w:rFonts w:ascii="Courier New" w:hAnsi="Courier New" w:cs="Courier New"/>
+        </w:rPr>
+        <w:t>THU Nov 15</w:t>
+      </w:r>
+      <w:r>
+        <w:rPr>
+          <w:rFonts w:ascii="Courier New" w:hAnsi="Courier New" w:cs="Courier New"/>
+        </w:rPr>
+        <w:t xml:space="preserve"> 12:51:47 IST 2018</w:t>
+      </w:r>
+    </w:p>
+    <w:p>
+      <w:pPr>
+        <w:pStyle w:val="PlainText"/>
+        <w:rPr>
+          <w:rFonts w:ascii="Courier New" w:hAnsi="Courier New" w:cs="Courier New"/>
+        </w:rPr>
+      </w:pPr>
+      <w:r>
+        <w:rPr>
+          <w:rFonts w:ascii="Courier New" w:hAnsi="Courier New" w:cs="Courier New"/>
+        </w:rPr>
+        <w:t>Person Name</w:t>
+      </w:r>
+      <w:r>
+        <w:rPr>
+          <w:rFonts w:ascii="Courier New" w:hAnsi="Courier New" w:cs="Courier New"/>
+        </w:rPr>
+        <w:tab/>
+      </w:r>
+      <w:r>
+        <w:rPr>
+          <w:rFonts w:ascii="Courier New" w:hAnsi="Courier New" w:cs="Courier New"/>
+        </w:rPr>
+        <w:tab/>
+      </w:r>
+      <w:r>
+        <w:rPr>
+          <w:rFonts w:ascii="Courier New" w:hAnsi="Courier New" w:cs="Courier New"/>
+        </w:rPr>
+        <w:tab/>
+      </w:r>
+      <w:r>
+        <w:rPr>
+          <w:rFonts w:ascii="Courier New" w:hAnsi="Courier New" w:cs="Courier New"/>
+        </w:rPr>
+        <w:tab/>
+        <w:t>- BABU</w:t>
+      </w:r>
+    </w:p>
+    <w:p>
+      <w:pPr>
+        <w:pStyle w:val="PlainText"/>
+        <w:rPr>
+          <w:rFonts w:ascii="Courier New" w:hAnsi="Courier New" w:cs="Courier New"/>
+        </w:rPr>
+      </w:pPr>
+      <w:r>
+        <w:rPr>
+          <w:rFonts w:ascii="Courier New" w:hAnsi="Courier New" w:cs="Courier New"/>
+        </w:rPr>
+        <w:t>---------------------------------------------------------------</w:t>
+      </w:r>
+    </w:p>
+    <w:p>
+      <w:pPr>
+        <w:pStyle w:val="PlainText"/>
+        <w:rPr>
+          <w:rFonts w:ascii="Courier New" w:hAnsi="Courier New" w:cs="Courier New"/>
+        </w:rPr>
+      </w:pPr>
+      <w:r>
+        <w:rPr>
+          <w:rFonts w:ascii="Courier New" w:hAnsi="Courier New" w:cs="Courier New"/>
+        </w:rPr>
+        <w:t>Item Name</w:t>
+      </w:r>
+      <w:r>
+        <w:rPr>
+          <w:rFonts w:ascii="Courier New" w:hAnsi="Courier New" w:cs="Courier New"/>
+        </w:rPr>
+        <w:tab/>
+      </w:r>
+      <w:r>
+        <w:rPr>
+          <w:rFonts w:ascii="Courier New" w:hAnsi="Courier New" w:cs="Courier New"/>
+        </w:rPr>
+        <w:tab/>
+      </w:r>
+      <w:r>
+        <w:rPr>
+          <w:rFonts w:ascii="Courier New" w:hAnsi="Courier New" w:cs="Courier New"/>
+        </w:rPr>
+        <w:tab/>
+      </w:r>
+      <w:r>
+        <w:rPr>
+          <w:rFonts w:ascii="Courier New" w:hAnsi="Courier New" w:cs="Courier New"/>
+        </w:rPr>
+        <w:tab/>
+        <w:t>- SORE KAI</w:t>
+      </w:r>
+    </w:p>
+    <w:p>
+      <w:pPr>
+        <w:pStyle w:val="PlainText"/>
+        <w:rPr>
+          <w:rFonts w:ascii="Courier New" w:hAnsi="Courier New" w:cs="Courier New"/>
+          <w:color w:val="FF0000"/>
+        </w:rPr>
+      </w:pPr>
+      <w:r>
+        <w:rPr>
+          <w:rFonts w:ascii="Courier New" w:hAnsi="Courier New" w:cs="Courier New"/>
+          <w:color w:val="FF0000"/>
+        </w:rPr>
+        <w:t>Amount Received</w:t>
+      </w:r>
+      <w:r>
+        <w:rPr>
+          <w:rFonts w:ascii="Courier New" w:hAnsi="Courier New" w:cs="Courier New"/>
+          <w:color w:val="FF0000"/>
+        </w:rPr>
+        <w:tab/>
+      </w:r>
+      <w:r>
+        <w:rPr>
+          <w:rFonts w:ascii="Courier New" w:hAnsi="Courier New" w:cs="Courier New"/>
+          <w:color w:val="FF0000"/>
+        </w:rPr>
+        <w:tab/>
+      </w:r>
+      <w:r>
+        <w:rPr>
+          <w:rFonts w:ascii="Courier New" w:hAnsi="Courier New" w:cs="Courier New"/>
+          <w:color w:val="FF0000"/>
+        </w:rPr>
+        <w:tab/>
+        <w:t>- 670</w:t>
+      </w:r>
+    </w:p>
+    <w:p>
+      <w:pPr>
+        <w:pStyle w:val="PlainText"/>
+        <w:rPr>
+          <w:rFonts w:ascii="Courier New" w:hAnsi="Courier New" w:cs="Courier New"/>
+        </w:rPr>
+      </w:pPr>
+      <w:r>
+        <w:rPr>
+          <w:rFonts w:ascii="Courier New" w:hAnsi="Courier New" w:cs="Courier New"/>
+        </w:rPr>
+        <w:t>Amount Received mode</w:t>
+      </w:r>
+      <w:r>
+        <w:rPr>
+          <w:rFonts w:ascii="Courier New" w:hAnsi="Courier New" w:cs="Courier New"/>
+        </w:rPr>
+        <w:tab/>
+      </w:r>
+      <w:r>
+        <w:rPr>
+          <w:rFonts w:ascii="Courier New" w:hAnsi="Courier New" w:cs="Courier New"/>
+        </w:rPr>
+        <w:tab/>
+        <w:t>- CASH AND CLEARD</w:t>
+      </w:r>
+    </w:p>
+    <w:p>
+      <w:pPr>
+        <w:pStyle w:val="PlainText"/>
+        <w:rPr>
+          <w:rFonts w:ascii="Courier New" w:hAnsi="Courier New" w:cs="Courier New"/>
+        </w:rPr>
+      </w:pPr>
+    </w:p>
+    <w:p>
+      <w:pPr>
+        <w:pStyle w:val="PlainText"/>
+        <w:rPr>
+          <w:rFonts w:ascii="Courier New" w:hAnsi="Courier New" w:cs="Courier New"/>
+          <w:b/>
+        </w:rPr>
+      </w:pPr>
     </w:p>
     <w:p>
       <w:pPr>

</xml_diff>

<commit_message>
26/02/2019 MAMATHA CHICK IN
</commit_message>
<xml_diff>
--- a/customer _details/GANGAMMA/SEP/TUMKUR/BABU/PURCHASE DETAILS.docx
+++ b/customer _details/GANGAMMA/SEP/TUMKUR/BABU/PURCHASE DETAILS.docx
@@ -6224,13 +6224,7 @@
         <w:rPr>
           <w:rFonts w:ascii="Courier New" w:hAnsi="Courier New" w:cs="Courier New"/>
         </w:rPr>
-        <w:t>SUN Feb 24</w:t>
-      </w:r>
-      <w:r>
-        <w:rPr>
-          <w:rFonts w:ascii="Courier New" w:hAnsi="Courier New" w:cs="Courier New"/>
-        </w:rPr>
-        <w:t xml:space="preserve"> 14:33:49 IST 2019</w:t>
+        <w:t>SUN Feb 24 14:33:49 IST 2019</w:t>
       </w:r>
     </w:p>
     <w:p>
@@ -6616,6 +6610,369 @@
         <w:tab/>
         <w:t>- CASH</w:t>
       </w:r>
+    </w:p>
+    <w:p>
+      <w:pPr>
+        <w:pStyle w:val="PlainText"/>
+        <w:rPr>
+          <w:rFonts w:ascii="Courier New" w:hAnsi="Courier New" w:cs="Courier New"/>
+        </w:rPr>
+      </w:pPr>
+    </w:p>
+    <w:p>
+      <w:pPr>
+        <w:pStyle w:val="PlainText"/>
+        <w:rPr>
+          <w:rFonts w:ascii="Courier New" w:hAnsi="Courier New" w:cs="Courier New"/>
+        </w:rPr>
+      </w:pPr>
+      <w:r>
+        <w:rPr>
+          <w:rFonts w:ascii="Courier New" w:hAnsi="Courier New" w:cs="Courier New"/>
+        </w:rPr>
+        <w:t>MON Feb 25</w:t>
+      </w:r>
+      <w:r>
+        <w:rPr>
+          <w:rFonts w:ascii="Courier New" w:hAnsi="Courier New" w:cs="Courier New"/>
+        </w:rPr>
+        <w:t xml:space="preserve"> 14:19:18 IST 2019</w:t>
+      </w:r>
+    </w:p>
+    <w:p>
+      <w:pPr>
+        <w:pStyle w:val="PlainText"/>
+        <w:rPr>
+          <w:rFonts w:ascii="Courier New" w:hAnsi="Courier New" w:cs="Courier New"/>
+        </w:rPr>
+      </w:pPr>
+      <w:r>
+        <w:rPr>
+          <w:rFonts w:ascii="Courier New" w:hAnsi="Courier New" w:cs="Courier New"/>
+        </w:rPr>
+        <w:t>Person Name</w:t>
+      </w:r>
+      <w:r>
+        <w:rPr>
+          <w:rFonts w:ascii="Courier New" w:hAnsi="Courier New" w:cs="Courier New"/>
+        </w:rPr>
+        <w:tab/>
+      </w:r>
+      <w:r>
+        <w:rPr>
+          <w:rFonts w:ascii="Courier New" w:hAnsi="Courier New" w:cs="Courier New"/>
+        </w:rPr>
+        <w:tab/>
+      </w:r>
+      <w:r>
+        <w:rPr>
+          <w:rFonts w:ascii="Courier New" w:hAnsi="Courier New" w:cs="Courier New"/>
+        </w:rPr>
+        <w:tab/>
+      </w:r>
+      <w:r>
+        <w:rPr>
+          <w:rFonts w:ascii="Courier New" w:hAnsi="Courier New" w:cs="Courier New"/>
+        </w:rPr>
+        <w:tab/>
+        <w:t>- BABU</w:t>
+      </w:r>
+    </w:p>
+    <w:p>
+      <w:pPr>
+        <w:pStyle w:val="PlainText"/>
+        <w:rPr>
+          <w:rFonts w:ascii="Courier New" w:hAnsi="Courier New" w:cs="Courier New"/>
+        </w:rPr>
+      </w:pPr>
+      <w:r>
+        <w:rPr>
+          <w:rFonts w:ascii="Courier New" w:hAnsi="Courier New" w:cs="Courier New"/>
+        </w:rPr>
+        <w:t>Bill number</w:t>
+      </w:r>
+      <w:r>
+        <w:rPr>
+          <w:rFonts w:ascii="Courier New" w:hAnsi="Courier New" w:cs="Courier New"/>
+        </w:rPr>
+        <w:tab/>
+      </w:r>
+      <w:r>
+        <w:rPr>
+          <w:rFonts w:ascii="Courier New" w:hAnsi="Courier New" w:cs="Courier New"/>
+        </w:rPr>
+        <w:tab/>
+      </w:r>
+      <w:r>
+        <w:rPr>
+          <w:rFonts w:ascii="Courier New" w:hAnsi="Courier New" w:cs="Courier New"/>
+        </w:rPr>
+        <w:tab/>
+      </w:r>
+      <w:r>
+        <w:rPr>
+          <w:rFonts w:ascii="Courier New" w:hAnsi="Courier New" w:cs="Courier New"/>
+        </w:rPr>
+        <w:tab/>
+        <w:t>- 11156</w:t>
+      </w:r>
+    </w:p>
+    <w:p>
+      <w:pPr>
+        <w:pStyle w:val="PlainText"/>
+        <w:rPr>
+          <w:rFonts w:ascii="Courier New" w:hAnsi="Courier New" w:cs="Courier New"/>
+        </w:rPr>
+      </w:pPr>
+      <w:r>
+        <w:rPr>
+          <w:rFonts w:ascii="Courier New" w:hAnsi="Courier New" w:cs="Courier New"/>
+        </w:rPr>
+        <w:t>---------------------------------------------------------------</w:t>
+      </w:r>
+    </w:p>
+    <w:p>
+      <w:pPr>
+        <w:pStyle w:val="PlainText"/>
+        <w:rPr>
+          <w:rFonts w:ascii="Courier New" w:hAnsi="Courier New" w:cs="Courier New"/>
+        </w:rPr>
+      </w:pPr>
+      <w:r>
+        <w:rPr>
+          <w:rFonts w:ascii="Courier New" w:hAnsi="Courier New" w:cs="Courier New"/>
+        </w:rPr>
+        <w:t>Item Name</w:t>
+      </w:r>
+      <w:r>
+        <w:rPr>
+          <w:rFonts w:ascii="Courier New" w:hAnsi="Courier New" w:cs="Courier New"/>
+        </w:rPr>
+        <w:tab/>
+      </w:r>
+      <w:r>
+        <w:rPr>
+          <w:rFonts w:ascii="Courier New" w:hAnsi="Courier New" w:cs="Courier New"/>
+        </w:rPr>
+        <w:tab/>
+      </w:r>
+      <w:r>
+        <w:rPr>
+          <w:rFonts w:ascii="Courier New" w:hAnsi="Courier New" w:cs="Courier New"/>
+        </w:rPr>
+        <w:tab/>
+      </w:r>
+      <w:r>
+        <w:rPr>
+          <w:rFonts w:ascii="Courier New" w:hAnsi="Courier New" w:cs="Courier New"/>
+        </w:rPr>
+        <w:tab/>
+        <w:t>- CARROT</w:t>
+      </w:r>
+    </w:p>
+    <w:p>
+      <w:pPr>
+        <w:pStyle w:val="PlainText"/>
+        <w:rPr>
+          <w:rFonts w:ascii="Courier New" w:hAnsi="Courier New" w:cs="Courier New"/>
+        </w:rPr>
+      </w:pPr>
+      <w:r>
+        <w:rPr>
+          <w:rFonts w:ascii="Courier New" w:hAnsi="Courier New" w:cs="Courier New"/>
+        </w:rPr>
+        <w:t>Number of Pockets</w:t>
+      </w:r>
+      <w:r>
+        <w:rPr>
+          <w:rFonts w:ascii="Courier New" w:hAnsi="Courier New" w:cs="Courier New"/>
+        </w:rPr>
+        <w:tab/>
+      </w:r>
+      <w:r>
+        <w:rPr>
+          <w:rFonts w:ascii="Courier New" w:hAnsi="Courier New" w:cs="Courier New"/>
+        </w:rPr>
+        <w:tab/>
+      </w:r>
+      <w:r>
+        <w:rPr>
+          <w:rFonts w:ascii="Courier New" w:hAnsi="Courier New" w:cs="Courier New"/>
+        </w:rPr>
+        <w:tab/>
+        <w:t>- 1</w:t>
+      </w:r>
+    </w:p>
+    <w:p>
+      <w:pPr>
+        <w:pStyle w:val="PlainText"/>
+        <w:rPr>
+          <w:rFonts w:ascii="Courier New" w:hAnsi="Courier New" w:cs="Courier New"/>
+        </w:rPr>
+      </w:pPr>
+      <w:r>
+        <w:rPr>
+          <w:rFonts w:ascii="Courier New" w:hAnsi="Courier New" w:cs="Courier New"/>
+        </w:rPr>
+        <w:t>Number of KGs</w:t>
+      </w:r>
+      <w:r>
+        <w:rPr>
+          <w:rFonts w:ascii="Courier New" w:hAnsi="Courier New" w:cs="Courier New"/>
+        </w:rPr>
+        <w:tab/>
+      </w:r>
+      <w:r>
+        <w:rPr>
+          <w:rFonts w:ascii="Courier New" w:hAnsi="Courier New" w:cs="Courier New"/>
+        </w:rPr>
+        <w:tab/>
+      </w:r>
+      <w:r>
+        <w:rPr>
+          <w:rFonts w:ascii="Courier New" w:hAnsi="Courier New" w:cs="Courier New"/>
+        </w:rPr>
+        <w:tab/>
+        <w:t>- 105</w:t>
+      </w:r>
+    </w:p>
+    <w:p>
+      <w:pPr>
+        <w:pStyle w:val="PlainText"/>
+        <w:rPr>
+          <w:rFonts w:ascii="Courier New" w:hAnsi="Courier New" w:cs="Courier New"/>
+        </w:rPr>
+      </w:pPr>
+      <w:r>
+        <w:rPr>
+          <w:rFonts w:ascii="Courier New" w:hAnsi="Courier New" w:cs="Courier New"/>
+        </w:rPr>
+        <w:t>Rate</w:t>
+      </w:r>
+      <w:r>
+        <w:rPr>
+          <w:rFonts w:ascii="Courier New" w:hAnsi="Courier New" w:cs="Courier New"/>
+        </w:rPr>
+        <w:tab/>
+      </w:r>
+      <w:r>
+        <w:rPr>
+          <w:rFonts w:ascii="Courier New" w:hAnsi="Courier New" w:cs="Courier New"/>
+        </w:rPr>
+        <w:tab/>
+      </w:r>
+      <w:r>
+        <w:rPr>
+          <w:rFonts w:ascii="Courier New" w:hAnsi="Courier New" w:cs="Courier New"/>
+        </w:rPr>
+        <w:tab/>
+      </w:r>
+      <w:r>
+        <w:rPr>
+          <w:rFonts w:ascii="Courier New" w:hAnsi="Courier New" w:cs="Courier New"/>
+        </w:rPr>
+        <w:tab/>
+      </w:r>
+      <w:r>
+        <w:rPr>
+          <w:rFonts w:ascii="Courier New" w:hAnsi="Courier New" w:cs="Courier New"/>
+        </w:rPr>
+        <w:tab/>
+        <w:t>- 10</w:t>
+      </w:r>
+    </w:p>
+    <w:p>
+      <w:pPr>
+        <w:pStyle w:val="PlainText"/>
+        <w:rPr>
+          <w:rFonts w:ascii="Courier New" w:hAnsi="Courier New" w:cs="Courier New"/>
+        </w:rPr>
+      </w:pPr>
+      <w:r>
+        <w:rPr>
+          <w:rFonts w:ascii="Courier New" w:hAnsi="Courier New" w:cs="Courier New"/>
+        </w:rPr>
+        <w:t>Total Price</w:t>
+      </w:r>
+      <w:r>
+        <w:rPr>
+          <w:rFonts w:ascii="Courier New" w:hAnsi="Courier New" w:cs="Courier New"/>
+        </w:rPr>
+        <w:tab/>
+      </w:r>
+      <w:r>
+        <w:rPr>
+          <w:rFonts w:ascii="Courier New" w:hAnsi="Courier New" w:cs="Courier New"/>
+        </w:rPr>
+        <w:tab/>
+      </w:r>
+      <w:r>
+        <w:rPr>
+          <w:rFonts w:ascii="Courier New" w:hAnsi="Courier New" w:cs="Courier New"/>
+        </w:rPr>
+        <w:tab/>
+      </w:r>
+      <w:r>
+        <w:rPr>
+          <w:rFonts w:ascii="Courier New" w:hAnsi="Courier New" w:cs="Courier New"/>
+        </w:rPr>
+        <w:tab/>
+        <w:t>- 1050.0</w:t>
+      </w:r>
+    </w:p>
+    <w:p>
+      <w:pPr>
+        <w:pStyle w:val="PlainText"/>
+        <w:rPr>
+          <w:rFonts w:ascii="Courier New" w:hAnsi="Courier New" w:cs="Courier New"/>
+          <w:b/>
+        </w:rPr>
+      </w:pPr>
+      <w:r>
+        <w:rPr>
+          <w:rFonts w:ascii="Courier New" w:hAnsi="Courier New" w:cs="Courier New"/>
+          <w:b/>
+        </w:rPr>
+        <w:t>Amount balance</w:t>
+      </w:r>
+      <w:r>
+        <w:rPr>
+          <w:rFonts w:ascii="Courier New" w:hAnsi="Courier New" w:cs="Courier New"/>
+          <w:b/>
+        </w:rPr>
+        <w:tab/>
+      </w:r>
+      <w:r>
+        <w:rPr>
+          <w:rFonts w:ascii="Courier New" w:hAnsi="Courier New" w:cs="Courier New"/>
+          <w:b/>
+        </w:rPr>
+        <w:tab/>
+      </w:r>
+      <w:r>
+        <w:rPr>
+          <w:rFonts w:ascii="Courier New" w:hAnsi="Courier New" w:cs="Courier New"/>
+          <w:b/>
+        </w:rPr>
+        <w:tab/>
+        <w:t>- 1952.0</w:t>
+      </w:r>
+    </w:p>
+    <w:p>
+      <w:pPr>
+        <w:pStyle w:val="PlainText"/>
+        <w:rPr>
+          <w:rFonts w:ascii="Courier New" w:hAnsi="Courier New" w:cs="Courier New"/>
+        </w:rPr>
+      </w:pPr>
+    </w:p>
+    <w:p>
+      <w:pPr>
+        <w:pStyle w:val="PlainText"/>
+        <w:rPr>
+          <w:rFonts w:ascii="Courier New" w:hAnsi="Courier New" w:cs="Courier New"/>
+        </w:rPr>
+      </w:pPr>
     </w:p>
     <w:p>
       <w:pPr>

</xml_diff>